<commit_message>
Se actualizo el documento de estrategia de automatizacion actualizado
</commit_message>
<xml_diff>
--- a/Estrategia de Automatización SOAP.docx
+++ b/Estrategia de Automatización SOAP.docx
@@ -153,7 +153,6 @@
         </w:rPr>
         <w:t xml:space="preserve">Proyecto: Sitio </w:t>
       </w:r>
-      <w:proofErr w:type="spellStart"/>
       <w:r>
         <w:rPr>
           <w:rFonts w:ascii="Times New Roman" w:hAnsi="Times New Roman" w:cs="Times New Roman"/>
@@ -161,29 +160,8 @@
           <w:szCs w:val="24"/>
           <w:lang w:val="es-CO"/>
         </w:rPr>
-        <w:t>DataFlex</w:t>
+        <w:t>DataFlex Web Service</w:t>
       </w:r>
-      <w:proofErr w:type="spellEnd"/>
-      <w:r>
-        <w:rPr>
-          <w:rFonts w:ascii="Times New Roman" w:hAnsi="Times New Roman" w:cs="Times New Roman"/>
-          <w:sz w:val="24"/>
-          <w:szCs w:val="24"/>
-          <w:lang w:val="es-CO"/>
-        </w:rPr>
-        <w:t xml:space="preserve"> Web </w:t>
-      </w:r>
-      <w:proofErr w:type="spellStart"/>
-      <w:r>
-        <w:rPr>
-          <w:rFonts w:ascii="Times New Roman" w:hAnsi="Times New Roman" w:cs="Times New Roman"/>
-          <w:sz w:val="24"/>
-          <w:szCs w:val="24"/>
-          <w:lang w:val="es-CO"/>
-        </w:rPr>
-        <w:t>Service</w:t>
-      </w:r>
-      <w:proofErr w:type="spellEnd"/>
     </w:p>
     <w:p>
       <w:pPr>
@@ -391,7 +369,6 @@
                 <w:szCs w:val="24"/>
               </w:rPr>
             </w:pPr>
-            <w:proofErr w:type="spellStart"/>
             <w:r>
               <w:rPr>
                 <w:rFonts w:ascii="Times New Roman" w:hAnsi="Times New Roman" w:cs="Times New Roman"/>
@@ -400,7 +377,6 @@
               </w:rPr>
               <w:t>Versión</w:t>
             </w:r>
-            <w:proofErr w:type="spellEnd"/>
           </w:p>
         </w:tc>
         <w:tc>
@@ -457,7 +433,6 @@
                 <w:szCs w:val="24"/>
               </w:rPr>
             </w:pPr>
-            <w:proofErr w:type="spellStart"/>
             <w:r>
               <w:rPr>
                 <w:rFonts w:ascii="Times New Roman" w:hAnsi="Times New Roman" w:cs="Times New Roman"/>
@@ -466,7 +441,6 @@
               </w:rPr>
               <w:t>Descripción</w:t>
             </w:r>
-            <w:proofErr w:type="spellEnd"/>
           </w:p>
         </w:tc>
         <w:tc>
@@ -491,7 +465,6 @@
                 <w:szCs w:val="24"/>
               </w:rPr>
             </w:pPr>
-            <w:proofErr w:type="spellStart"/>
             <w:r>
               <w:rPr>
                 <w:rFonts w:ascii="Times New Roman" w:hAnsi="Times New Roman" w:cs="Times New Roman"/>
@@ -500,7 +473,6 @@
               </w:rPr>
               <w:t>Fecha</w:t>
             </w:r>
-            <w:proofErr w:type="spellEnd"/>
           </w:p>
         </w:tc>
       </w:tr>
@@ -559,23 +531,13 @@
                 <w:szCs w:val="24"/>
               </w:rPr>
             </w:pPr>
-            <w:proofErr w:type="spellStart"/>
-            <w:r>
-              <w:rPr>
-                <w:rFonts w:ascii="Times New Roman" w:hAnsi="Times New Roman" w:cs="Times New Roman"/>
-                <w:sz w:val="24"/>
-                <w:szCs w:val="24"/>
-              </w:rPr>
-              <w:t>Yeison</w:t>
-            </w:r>
-            <w:proofErr w:type="spellEnd"/>
-            <w:r>
-              <w:rPr>
-                <w:rFonts w:ascii="Times New Roman" w:hAnsi="Times New Roman" w:cs="Times New Roman"/>
-                <w:sz w:val="24"/>
-                <w:szCs w:val="24"/>
-              </w:rPr>
-              <w:t xml:space="preserve"> Ortega</w:t>
+            <w:r>
+              <w:rPr>
+                <w:rFonts w:ascii="Times New Roman" w:hAnsi="Times New Roman" w:cs="Times New Roman"/>
+                <w:sz w:val="24"/>
+                <w:szCs w:val="24"/>
+              </w:rPr>
+              <w:t>Yeison Ortega</w:t>
             </w:r>
           </w:p>
         </w:tc>
@@ -601,34 +563,14 @@
                 <w:szCs w:val="24"/>
               </w:rPr>
             </w:pPr>
-            <w:proofErr w:type="spellStart"/>
-            <w:r>
-              <w:rPr>
-                <w:rFonts w:ascii="Times New Roman" w:hAnsi="Times New Roman" w:cs="Times New Roman"/>
-                <w:sz w:val="24"/>
-                <w:szCs w:val="24"/>
-              </w:rPr>
-              <w:t>Creación</w:t>
-            </w:r>
-            <w:proofErr w:type="spellEnd"/>
-            <w:r>
-              <w:rPr>
-                <w:rFonts w:ascii="Times New Roman" w:hAnsi="Times New Roman" w:cs="Times New Roman"/>
-                <w:sz w:val="24"/>
-                <w:szCs w:val="24"/>
-              </w:rPr>
-              <w:t xml:space="preserve"> del </w:t>
-            </w:r>
-            <w:proofErr w:type="spellStart"/>
-            <w:r>
-              <w:rPr>
-                <w:rFonts w:ascii="Times New Roman" w:hAnsi="Times New Roman" w:cs="Times New Roman"/>
-                <w:sz w:val="24"/>
-                <w:szCs w:val="24"/>
-              </w:rPr>
-              <w:t>documento</w:t>
-            </w:r>
-            <w:proofErr w:type="spellEnd"/>
+            <w:r>
+              <w:rPr>
+                <w:rFonts w:ascii="Times New Roman" w:hAnsi="Times New Roman" w:cs="Times New Roman"/>
+                <w:sz w:val="24"/>
+                <w:szCs w:val="24"/>
+              </w:rPr>
+              <w:t>Creación del documento</w:t>
+            </w:r>
           </w:p>
         </w:tc>
         <w:tc>
@@ -653,7 +595,6 @@
                 <w:szCs w:val="24"/>
               </w:rPr>
             </w:pPr>
-            <w:proofErr w:type="spellStart"/>
             <w:r>
               <w:rPr>
                 <w:rFonts w:ascii="Times New Roman" w:hAnsi="Times New Roman" w:cs="Times New Roman"/>
@@ -662,7 +603,6 @@
               </w:rPr>
               <w:t>Octubre</w:t>
             </w:r>
-            <w:proofErr w:type="spellEnd"/>
             <w:r>
               <w:rPr>
                 <w:rFonts w:ascii="Times New Roman" w:hAnsi="Times New Roman" w:cs="Times New Roman"/>
@@ -1305,7 +1245,6 @@
         </w:rPr>
         <w:t xml:space="preserve">En esta Estrategia para la realización de pruebas automatizadas se describe el alcance de las pruebas, el ambiente de pruebas, los recursos necesarios, las herramientas a utilizar, los riesgos, planes de contingencia y el calendario de ejecución de las pruebas del proyecto </w:t>
       </w:r>
-      <w:proofErr w:type="spellStart"/>
       <w:r>
         <w:rPr>
           <w:rFonts w:ascii="Times New Roman" w:hAnsi="Times New Roman" w:cs="Times New Roman"/>
@@ -1315,7 +1254,6 @@
         </w:rPr>
         <w:t>OrangeHRM</w:t>
       </w:r>
-      <w:proofErr w:type="spellEnd"/>
       <w:r>
         <w:rPr>
           <w:rFonts w:ascii="Times New Roman" w:hAnsi="Times New Roman" w:cs="Times New Roman"/>
@@ -1365,7 +1303,6 @@
           <w:lang w:val="es-CO"/>
         </w:rPr>
       </w:pPr>
-      <w:proofErr w:type="gramStart"/>
       <w:r>
         <w:rPr>
           <w:rFonts w:ascii="Times New Roman" w:hAnsi="Times New Roman" w:cs="Times New Roman"/>
@@ -1373,17 +1310,7 @@
           <w:szCs w:val="24"/>
           <w:lang w:val="es-CO"/>
         </w:rPr>
-        <w:t>Las funcionalidades a ser automatizadas</w:t>
-      </w:r>
-      <w:proofErr w:type="gramEnd"/>
-      <w:r>
-        <w:rPr>
-          <w:rFonts w:ascii="Times New Roman" w:hAnsi="Times New Roman" w:cs="Times New Roman"/>
-          <w:sz w:val="24"/>
-          <w:szCs w:val="24"/>
-          <w:lang w:val="es-CO"/>
-        </w:rPr>
-        <w:t xml:space="preserve"> serán seleccionadas utilizando los criterios de la Lista de Chequeo “Qué casos de pruebas automatizar”. </w:t>
+        <w:t xml:space="preserve">Las funcionalidades a ser automatizadas serán seleccionadas utilizando los criterios de la Lista de Chequeo “Qué casos de pruebas automatizar”. </w:t>
       </w:r>
     </w:p>
     <w:p>
@@ -1497,7 +1424,6 @@
                 <w:szCs w:val="24"/>
               </w:rPr>
             </w:pPr>
-            <w:proofErr w:type="spellStart"/>
             <w:r>
               <w:rPr>
                 <w:rFonts w:ascii="Times New Roman" w:hAnsi="Times New Roman" w:cs="Times New Roman"/>
@@ -1506,7 +1432,6 @@
               </w:rPr>
               <w:t>Responsabilidades</w:t>
             </w:r>
-            <w:proofErr w:type="spellEnd"/>
           </w:p>
         </w:tc>
       </w:tr>
@@ -1797,18 +1722,8 @@
                 <w:sz w:val="24"/>
                 <w:szCs w:val="24"/>
               </w:rPr>
-              <w:t xml:space="preserve">Toma de </w:t>
-            </w:r>
-            <w:proofErr w:type="spellStart"/>
-            <w:r>
-              <w:rPr>
-                <w:rFonts w:ascii="Times New Roman" w:hAnsi="Times New Roman" w:cs="Times New Roman"/>
-                <w:sz w:val="24"/>
-                <w:szCs w:val="24"/>
-              </w:rPr>
-              <w:t>decisiones</w:t>
-            </w:r>
-            <w:proofErr w:type="spellEnd"/>
+              <w:t>Toma de decisiones</w:t>
+            </w:r>
           </w:p>
         </w:tc>
       </w:tr>
@@ -2008,7 +1923,6 @@
                 <w:szCs w:val="24"/>
               </w:rPr>
             </w:pPr>
-            <w:proofErr w:type="spellStart"/>
             <w:r>
               <w:rPr>
                 <w:rFonts w:ascii="Times New Roman" w:hAnsi="Times New Roman" w:cs="Times New Roman"/>
@@ -2017,7 +1931,6 @@
               </w:rPr>
               <w:t>Riesgos</w:t>
             </w:r>
-            <w:proofErr w:type="spellEnd"/>
           </w:p>
         </w:tc>
         <w:tc>
@@ -2042,23 +1955,13 @@
                 <w:szCs w:val="24"/>
               </w:rPr>
             </w:pPr>
-            <w:proofErr w:type="spellStart"/>
-            <w:r>
-              <w:rPr>
-                <w:rFonts w:ascii="Times New Roman" w:hAnsi="Times New Roman" w:cs="Times New Roman"/>
-                <w:sz w:val="24"/>
-                <w:szCs w:val="24"/>
-              </w:rPr>
-              <w:t>Probabilidad</w:t>
-            </w:r>
-            <w:proofErr w:type="spellEnd"/>
-            <w:r>
-              <w:rPr>
-                <w:rFonts w:ascii="Times New Roman" w:hAnsi="Times New Roman" w:cs="Times New Roman"/>
-                <w:sz w:val="24"/>
-                <w:szCs w:val="24"/>
-              </w:rPr>
-              <w:t xml:space="preserve"> </w:t>
+            <w:r>
+              <w:rPr>
+                <w:rFonts w:ascii="Times New Roman" w:hAnsi="Times New Roman" w:cs="Times New Roman"/>
+                <w:sz w:val="24"/>
+                <w:szCs w:val="24"/>
+              </w:rPr>
+              <w:t xml:space="preserve">Probabilidad </w:t>
             </w:r>
             <w:r>
               <w:rPr>
@@ -2067,18 +1970,8 @@
                 <w:szCs w:val="24"/>
               </w:rPr>
               <w:lastRenderedPageBreak/>
-              <w:t xml:space="preserve">de </w:t>
-            </w:r>
-            <w:proofErr w:type="spellStart"/>
-            <w:r>
-              <w:rPr>
-                <w:rFonts w:ascii="Times New Roman" w:hAnsi="Times New Roman" w:cs="Times New Roman"/>
-                <w:sz w:val="24"/>
-                <w:szCs w:val="24"/>
-              </w:rPr>
-              <w:t>Ocurrencia</w:t>
-            </w:r>
-            <w:proofErr w:type="spellEnd"/>
+              <w:t>de Ocurrencia</w:t>
+            </w:r>
           </w:p>
           <w:p>
             <w:pPr>
@@ -2123,7 +2016,6 @@
                 <w:szCs w:val="24"/>
               </w:rPr>
             </w:pPr>
-            <w:proofErr w:type="spellStart"/>
             <w:r>
               <w:rPr>
                 <w:rFonts w:ascii="Times New Roman" w:hAnsi="Times New Roman" w:cs="Times New Roman"/>
@@ -2133,7 +2025,6 @@
               <w:lastRenderedPageBreak/>
               <w:t>Impacto</w:t>
             </w:r>
-            <w:proofErr w:type="spellEnd"/>
           </w:p>
           <w:p>
             <w:pPr>
@@ -2179,7 +2070,6 @@
                 <w:szCs w:val="24"/>
               </w:rPr>
             </w:pPr>
-            <w:proofErr w:type="spellStart"/>
             <w:r>
               <w:rPr>
                 <w:rFonts w:ascii="Times New Roman" w:hAnsi="Times New Roman" w:cs="Times New Roman"/>
@@ -2189,7 +2079,6 @@
               <w:lastRenderedPageBreak/>
               <w:t>Severidad</w:t>
             </w:r>
-            <w:proofErr w:type="spellEnd"/>
           </w:p>
           <w:p>
             <w:pPr>
@@ -2209,25 +2098,7 @@
                 <w:szCs w:val="24"/>
               </w:rPr>
               <w:lastRenderedPageBreak/>
-              <w:t>(Prob*</w:t>
-            </w:r>
-            <w:proofErr w:type="spellStart"/>
-            <w:r>
-              <w:rPr>
-                <w:rFonts w:ascii="Times New Roman" w:hAnsi="Times New Roman" w:cs="Times New Roman"/>
-                <w:sz w:val="24"/>
-                <w:szCs w:val="24"/>
-              </w:rPr>
-              <w:t>Impacto</w:t>
-            </w:r>
-            <w:proofErr w:type="spellEnd"/>
-            <w:r>
-              <w:rPr>
-                <w:rFonts w:ascii="Times New Roman" w:hAnsi="Times New Roman" w:cs="Times New Roman"/>
-                <w:sz w:val="24"/>
-                <w:szCs w:val="24"/>
-              </w:rPr>
-              <w:t>)</w:t>
+              <w:t>(Prob*Impacto)</w:t>
             </w:r>
           </w:p>
         </w:tc>
@@ -2260,18 +2131,8 @@
                 <w:szCs w:val="24"/>
               </w:rPr>
               <w:lastRenderedPageBreak/>
-              <w:t xml:space="preserve">Plan de </w:t>
-            </w:r>
-            <w:proofErr w:type="spellStart"/>
-            <w:r>
-              <w:rPr>
-                <w:rFonts w:ascii="Times New Roman" w:hAnsi="Times New Roman" w:cs="Times New Roman"/>
-                <w:sz w:val="24"/>
-                <w:szCs w:val="24"/>
-              </w:rPr>
-              <w:t>Contingencia</w:t>
-            </w:r>
-            <w:proofErr w:type="spellEnd"/>
+              <w:t>Plan de Contingencia</w:t>
+            </w:r>
           </w:p>
         </w:tc>
       </w:tr>
@@ -2457,7 +2318,6 @@
                 <w:lang w:val="es-CO"/>
               </w:rPr>
             </w:pPr>
-            <w:proofErr w:type="gramStart"/>
             <w:r>
               <w:rPr>
                 <w:rFonts w:ascii="Times New Roman" w:hAnsi="Times New Roman" w:cs="Times New Roman"/>
@@ -2483,17 +2343,7 @@
                 <w:szCs w:val="24"/>
                 <w:lang w:val="es-CO"/>
               </w:rPr>
-              <w:t>planificar</w:t>
-            </w:r>
-            <w:proofErr w:type="gramEnd"/>
-            <w:r>
-              <w:rPr>
-                <w:rFonts w:ascii="Times New Roman" w:hAnsi="Times New Roman" w:cs="Times New Roman"/>
-                <w:sz w:val="24"/>
-                <w:szCs w:val="24"/>
-                <w:lang w:val="es-CO"/>
-              </w:rPr>
-              <w:t xml:space="preserve"> las funcionalidades para ser automatizadas (sección 7)</w:t>
+              <w:t>planificar las funcionalidades para ser automatizadas (sección 7)</w:t>
             </w:r>
           </w:p>
           <w:p>
@@ -2571,27 +2421,7 @@
                 <w:szCs w:val="24"/>
                 <w:lang w:val="es-CO"/>
               </w:rPr>
-              <w:t xml:space="preserve">Solicitud de cambios en aquellas funcionalidades que ya tienen casos de pruebas automatizados. Esto ocasiona </w:t>
-            </w:r>
-            <w:proofErr w:type="gramStart"/>
-            <w:r>
-              <w:rPr>
-                <w:rFonts w:ascii="Times New Roman" w:hAnsi="Times New Roman" w:cs="Times New Roman"/>
-                <w:sz w:val="24"/>
-                <w:szCs w:val="24"/>
-                <w:lang w:val="es-CO"/>
-              </w:rPr>
-              <w:t>re trabajo</w:t>
-            </w:r>
-            <w:proofErr w:type="gramEnd"/>
-            <w:r>
-              <w:rPr>
-                <w:rFonts w:ascii="Times New Roman" w:hAnsi="Times New Roman" w:cs="Times New Roman"/>
-                <w:sz w:val="24"/>
-                <w:szCs w:val="24"/>
-                <w:lang w:val="es-CO"/>
-              </w:rPr>
-              <w:t xml:space="preserve"> debido a que se deben actualizar estos scripts.</w:t>
+              <w:t>Solicitud de cambios en aquellas funcionalidades que ya tienen casos de pruebas automatizados. Esto ocasiona re trabajo debido a que se deben actualizar estos scripts.</w:t>
             </w:r>
           </w:p>
         </w:tc>
@@ -2856,7 +2686,6 @@
                 <w:szCs w:val="24"/>
               </w:rPr>
             </w:pPr>
-            <w:proofErr w:type="spellStart"/>
             <w:r>
               <w:rPr>
                 <w:rFonts w:ascii="Times New Roman" w:hAnsi="Times New Roman" w:cs="Times New Roman"/>
@@ -2865,7 +2694,6 @@
               </w:rPr>
               <w:t>Herramienta</w:t>
             </w:r>
-            <w:proofErr w:type="spellEnd"/>
           </w:p>
         </w:tc>
         <w:tc>
@@ -2890,7 +2718,6 @@
                 <w:szCs w:val="24"/>
               </w:rPr>
             </w:pPr>
-            <w:proofErr w:type="spellStart"/>
             <w:r>
               <w:rPr>
                 <w:rFonts w:ascii="Times New Roman" w:hAnsi="Times New Roman" w:cs="Times New Roman"/>
@@ -2899,7 +2726,6 @@
               </w:rPr>
               <w:t>Función</w:t>
             </w:r>
-            <w:proofErr w:type="spellEnd"/>
           </w:p>
         </w:tc>
       </w:tr>
@@ -2926,7 +2752,6 @@
                 <w:szCs w:val="24"/>
               </w:rPr>
             </w:pPr>
-            <w:proofErr w:type="spellStart"/>
             <w:r>
               <w:rPr>
                 <w:rFonts w:ascii="Times New Roman" w:hAnsi="Times New Roman" w:cs="Times New Roman"/>
@@ -2935,7 +2760,6 @@
               </w:rPr>
               <w:t>SerenityBDD</w:t>
             </w:r>
-            <w:proofErr w:type="spellEnd"/>
           </w:p>
         </w:tc>
         <w:tc>
@@ -3208,7 +3032,6 @@
                 <w:szCs w:val="24"/>
               </w:rPr>
             </w:pPr>
-            <w:proofErr w:type="spellStart"/>
             <w:r>
               <w:rPr>
                 <w:rFonts w:ascii="Times New Roman" w:hAnsi="Times New Roman" w:cs="Times New Roman"/>
@@ -3217,7 +3040,6 @@
               </w:rPr>
               <w:t>Chromedriver</w:t>
             </w:r>
-            <w:proofErr w:type="spellEnd"/>
           </w:p>
         </w:tc>
         <w:tc>
@@ -3364,27 +3186,7 @@
           <w:szCs w:val="24"/>
           <w:lang w:val="es-CO"/>
         </w:rPr>
-        <w:t xml:space="preserve">El patrón </w:t>
-      </w:r>
-      <w:proofErr w:type="spellStart"/>
-      <w:r>
-        <w:rPr>
-          <w:rFonts w:ascii="Times New Roman" w:hAnsi="Times New Roman" w:cs="Times New Roman"/>
-          <w:sz w:val="24"/>
-          <w:szCs w:val="24"/>
-          <w:lang w:val="es-CO"/>
-        </w:rPr>
-        <w:t>Screenplay</w:t>
-      </w:r>
-      <w:proofErr w:type="spellEnd"/>
-      <w:r>
-        <w:rPr>
-          <w:rFonts w:ascii="Times New Roman" w:hAnsi="Times New Roman" w:cs="Times New Roman"/>
-          <w:sz w:val="24"/>
-          <w:szCs w:val="24"/>
-          <w:lang w:val="es-CO"/>
-        </w:rPr>
-        <w:t xml:space="preserve"> es un enfoque para escribir pruebas de aceptación automatizadas de alta calidad basadas en buenos principios de ingeniería de software, como el Principio de responsabilidad única, el principio abierto cerrado y el uso efectivo de capas de ab</w:t>
+        <w:t>El patrón Screenplay es un enfoque para escribir pruebas de aceptación automatizadas de alta calidad basadas en buenos principios de ingeniería de software, como el Principio de responsabilidad única, el principio abierto cerrado y el uso efectivo de capas de ab</w:t>
       </w:r>
       <w:r>
         <w:rPr>
@@ -3491,7 +3293,6 @@
                 <w:szCs w:val="24"/>
               </w:rPr>
             </w:pPr>
-            <w:proofErr w:type="spellStart"/>
             <w:r>
               <w:rPr>
                 <w:rFonts w:ascii="Times New Roman" w:hAnsi="Times New Roman" w:cs="Times New Roman"/>
@@ -3500,7 +3301,6 @@
               </w:rPr>
               <w:t>Navegadores</w:t>
             </w:r>
-            <w:proofErr w:type="spellEnd"/>
           </w:p>
         </w:tc>
         <w:tc>
@@ -3557,34 +3357,14 @@
                 <w:szCs w:val="24"/>
               </w:rPr>
             </w:pPr>
-            <w:proofErr w:type="spellStart"/>
-            <w:r>
-              <w:rPr>
-                <w:rFonts w:ascii="Times New Roman" w:hAnsi="Times New Roman" w:cs="Times New Roman"/>
-                <w:sz w:val="24"/>
-                <w:szCs w:val="24"/>
-              </w:rPr>
-              <w:t>Sistemas</w:t>
-            </w:r>
-            <w:proofErr w:type="spellEnd"/>
-            <w:r>
-              <w:rPr>
-                <w:rFonts w:ascii="Times New Roman" w:hAnsi="Times New Roman" w:cs="Times New Roman"/>
-                <w:sz w:val="24"/>
-                <w:szCs w:val="24"/>
-              </w:rPr>
-              <w:t xml:space="preserve"> </w:t>
-            </w:r>
-            <w:proofErr w:type="spellStart"/>
-            <w:r>
-              <w:rPr>
-                <w:rFonts w:ascii="Times New Roman" w:hAnsi="Times New Roman" w:cs="Times New Roman"/>
-                <w:sz w:val="24"/>
-                <w:szCs w:val="24"/>
-              </w:rPr>
-              <w:t>Operativos</w:t>
-            </w:r>
-            <w:proofErr w:type="spellEnd"/>
+            <w:r>
+              <w:rPr>
+                <w:rFonts w:ascii="Times New Roman" w:hAnsi="Times New Roman" w:cs="Times New Roman"/>
+                <w:sz w:val="24"/>
+                <w:szCs w:val="24"/>
+              </w:rPr>
+              <w:t>Sistemas Operativos</w:t>
+            </w:r>
           </w:p>
         </w:tc>
         <w:tc>
@@ -3691,29 +3471,7 @@
           <w:sz w:val="24"/>
           <w:szCs w:val="24"/>
         </w:rPr>
-        <w:t xml:space="preserve">6.1 </w:t>
-      </w:r>
-      <w:proofErr w:type="spellStart"/>
-      <w:r>
-        <w:rPr>
-          <w:rFonts w:ascii="Times New Roman" w:hAnsi="Times New Roman" w:cs="Times New Roman"/>
-          <w:b/>
-          <w:bCs/>
-          <w:sz w:val="24"/>
-          <w:szCs w:val="24"/>
-        </w:rPr>
-        <w:t>Criterios</w:t>
-      </w:r>
-      <w:proofErr w:type="spellEnd"/>
-      <w:r>
-        <w:rPr>
-          <w:rFonts w:ascii="Times New Roman" w:hAnsi="Times New Roman" w:cs="Times New Roman"/>
-          <w:b/>
-          <w:bCs/>
-          <w:sz w:val="24"/>
-          <w:szCs w:val="24"/>
-        </w:rPr>
-        <w:t xml:space="preserve"> de Entrada</w:t>
+        <w:t>6.1 Criterios de Entrada</w:t>
       </w:r>
       <w:bookmarkEnd w:id="9"/>
     </w:p>
@@ -4079,7 +3837,6 @@
                 <w:szCs w:val="24"/>
               </w:rPr>
             </w:pPr>
-            <w:proofErr w:type="spellStart"/>
             <w:r>
               <w:rPr>
                 <w:rFonts w:ascii="Times New Roman" w:hAnsi="Times New Roman" w:cs="Times New Roman"/>
@@ -4096,7 +3853,6 @@
               </w:rPr>
               <w:t>úmero</w:t>
             </w:r>
-            <w:proofErr w:type="spellEnd"/>
           </w:p>
         </w:tc>
         <w:tc>
@@ -4121,7 +3877,6 @@
                 <w:szCs w:val="24"/>
               </w:rPr>
             </w:pPr>
-            <w:proofErr w:type="spellStart"/>
             <w:r>
               <w:rPr>
                 <w:rFonts w:ascii="Times New Roman" w:hAnsi="Times New Roman" w:cs="Times New Roman"/>
@@ -4130,7 +3885,6 @@
               </w:rPr>
               <w:t>Funcionalidades</w:t>
             </w:r>
-            <w:proofErr w:type="spellEnd"/>
           </w:p>
         </w:tc>
         <w:tc>
@@ -4155,7 +3909,6 @@
                 <w:szCs w:val="24"/>
               </w:rPr>
             </w:pPr>
-            <w:proofErr w:type="spellStart"/>
             <w:r>
               <w:rPr>
                 <w:rFonts w:ascii="Times New Roman" w:hAnsi="Times New Roman" w:cs="Times New Roman"/>
@@ -4164,7 +3917,6 @@
               </w:rPr>
               <w:t>Comentarios</w:t>
             </w:r>
-            <w:proofErr w:type="spellEnd"/>
           </w:p>
         </w:tc>
       </w:tr>
@@ -4233,7 +3985,6 @@
               </w:rPr>
               <w:t xml:space="preserve">1. </w:t>
             </w:r>
-            <w:proofErr w:type="spellStart"/>
             <w:r>
               <w:rPr>
                 <w:rFonts w:ascii="Times New Roman" w:hAnsi="Times New Roman" w:cs="Times New Roman"/>
@@ -4243,7 +3994,6 @@
               </w:rPr>
               <w:t>FullCountryInfo</w:t>
             </w:r>
-            <w:proofErr w:type="spellEnd"/>
           </w:p>
           <w:p>
             <w:pPr>
@@ -4273,7 +4023,7 @@
                 <w:szCs w:val="24"/>
                 <w:lang w:val="es-CO"/>
               </w:rPr>
-              <w:t>El usuario podrá consultar toda la información de un país mediante la búsqueda con el código ISO que representa un país.</w:t>
+              <w:t>El usuario podrá consultar toda la información de un país mediante el código ISO que representa un país.</w:t>
             </w:r>
           </w:p>
           <w:p>
@@ -4318,7 +4068,25 @@
                 <w:lang w:val="es-CO"/>
               </w:rPr>
               <w:lastRenderedPageBreak/>
-              <w:t>Al usuario escribir CO y realizar una búsqueda el sistema debe retornar la información siguiente información:</w:t>
+              <w:t xml:space="preserve">Al usuario escribir CO y realizar una </w:t>
+            </w:r>
+            <w:r>
+              <w:rPr>
+                <w:rFonts w:ascii="Times New Roman" w:hAnsi="Times New Roman" w:cs="Times New Roman"/>
+                <w:sz w:val="24"/>
+                <w:szCs w:val="24"/>
+                <w:lang w:val="es-CO"/>
+              </w:rPr>
+              <w:t>consulta al servicio FullCountryInfo</w:t>
+            </w:r>
+            <w:r>
+              <w:rPr>
+                <w:rFonts w:ascii="Times New Roman" w:hAnsi="Times New Roman" w:cs="Times New Roman"/>
+                <w:sz w:val="24"/>
+                <w:szCs w:val="24"/>
+                <w:lang w:val="es-CO"/>
+              </w:rPr>
+              <w:t xml:space="preserve"> debe retornar la siguiente información:</w:t>
             </w:r>
           </w:p>
           <w:p>
@@ -4353,29 +4121,7 @@
                 <w:szCs w:val="24"/>
                 <w:lang w:val="es-CO"/>
               </w:rPr>
-              <w:t xml:space="preserve">  &lt;</w:t>
-            </w:r>
-            <w:proofErr w:type="spellStart"/>
-            <w:proofErr w:type="gramStart"/>
-            <w:r>
-              <w:rPr>
-                <w:rFonts w:ascii="Times New Roman" w:hAnsi="Times New Roman" w:cs="Times New Roman"/>
-                <w:sz w:val="24"/>
-                <w:szCs w:val="24"/>
-                <w:lang w:val="es-CO"/>
-              </w:rPr>
-              <w:t>soap:Body</w:t>
-            </w:r>
-            <w:proofErr w:type="spellEnd"/>
-            <w:proofErr w:type="gramEnd"/>
-            <w:r>
-              <w:rPr>
-                <w:rFonts w:ascii="Times New Roman" w:hAnsi="Times New Roman" w:cs="Times New Roman"/>
-                <w:sz w:val="24"/>
-                <w:szCs w:val="24"/>
-                <w:lang w:val="es-CO"/>
-              </w:rPr>
-              <w:t>&gt;</w:t>
+              <w:t xml:space="preserve">  &lt;soap:Body&gt;</w:t>
             </w:r>
           </w:p>
           <w:p>
@@ -4397,49 +4143,7 @@
                 <w:szCs w:val="24"/>
                 <w:lang w:val="es-CO"/>
               </w:rPr>
-              <w:t xml:space="preserve">      &lt;</w:t>
-            </w:r>
-            <w:proofErr w:type="spellStart"/>
-            <w:proofErr w:type="gramStart"/>
-            <w:r>
-              <w:rPr>
-                <w:rFonts w:ascii="Times New Roman" w:hAnsi="Times New Roman" w:cs="Times New Roman"/>
-                <w:sz w:val="24"/>
-                <w:szCs w:val="24"/>
-                <w:lang w:val="es-CO"/>
-              </w:rPr>
-              <w:t>m:FullCountryInfoResponse</w:t>
-            </w:r>
-            <w:proofErr w:type="spellEnd"/>
-            <w:proofErr w:type="gramEnd"/>
-            <w:r>
-              <w:rPr>
-                <w:rFonts w:ascii="Times New Roman" w:hAnsi="Times New Roman" w:cs="Times New Roman"/>
-                <w:sz w:val="24"/>
-                <w:szCs w:val="24"/>
-                <w:lang w:val="es-CO"/>
-              </w:rPr>
-              <w:t xml:space="preserve"> </w:t>
-            </w:r>
-            <w:proofErr w:type="spellStart"/>
-            <w:r>
-              <w:rPr>
-                <w:rFonts w:ascii="Times New Roman" w:hAnsi="Times New Roman" w:cs="Times New Roman"/>
-                <w:sz w:val="24"/>
-                <w:szCs w:val="24"/>
-                <w:lang w:val="es-CO"/>
-              </w:rPr>
-              <w:t>xmlns:m</w:t>
-            </w:r>
-            <w:proofErr w:type="spellEnd"/>
-            <w:r>
-              <w:rPr>
-                <w:rFonts w:ascii="Times New Roman" w:hAnsi="Times New Roman" w:cs="Times New Roman"/>
-                <w:sz w:val="24"/>
-                <w:szCs w:val="24"/>
-                <w:lang w:val="es-CO"/>
-              </w:rPr>
-              <w:t>="http://www.oorsprong.org/websamples.countryinfo"&gt;</w:t>
+              <w:t xml:space="preserve">      &lt;m:FullCountryInfoResponse xmlns:m="http://www.oorsprong.org/websamples.countryinfo"&gt;</w:t>
             </w:r>
           </w:p>
           <w:p>
@@ -4461,29 +4165,7 @@
                 <w:szCs w:val="24"/>
                 <w:lang w:val="es-CO"/>
               </w:rPr>
-              <w:t xml:space="preserve"> &lt;</w:t>
-            </w:r>
-            <w:proofErr w:type="spellStart"/>
-            <w:proofErr w:type="gramStart"/>
-            <w:r>
-              <w:rPr>
-                <w:rFonts w:ascii="Times New Roman" w:hAnsi="Times New Roman" w:cs="Times New Roman"/>
-                <w:sz w:val="24"/>
-                <w:szCs w:val="24"/>
-                <w:lang w:val="es-CO"/>
-              </w:rPr>
-              <w:t>m:FullCountryInfoResult</w:t>
-            </w:r>
-            <w:proofErr w:type="spellEnd"/>
-            <w:proofErr w:type="gramEnd"/>
-            <w:r>
-              <w:rPr>
-                <w:rFonts w:ascii="Times New Roman" w:hAnsi="Times New Roman" w:cs="Times New Roman"/>
-                <w:sz w:val="24"/>
-                <w:szCs w:val="24"/>
-                <w:lang w:val="es-CO"/>
-              </w:rPr>
-              <w:t>&gt;</w:t>
+              <w:t xml:space="preserve"> &lt;m:FullCountryInfoResult&gt;</w:t>
             </w:r>
           </w:p>
           <w:p>
@@ -4505,49 +4187,7 @@
                 <w:szCs w:val="24"/>
                 <w:lang w:val="es-CO"/>
               </w:rPr>
-              <w:t xml:space="preserve">  &lt;</w:t>
-            </w:r>
-            <w:proofErr w:type="spellStart"/>
-            <w:proofErr w:type="gramStart"/>
-            <w:r>
-              <w:rPr>
-                <w:rFonts w:ascii="Times New Roman" w:hAnsi="Times New Roman" w:cs="Times New Roman"/>
-                <w:sz w:val="24"/>
-                <w:szCs w:val="24"/>
-                <w:lang w:val="es-CO"/>
-              </w:rPr>
-              <w:t>m:sISOCode</w:t>
-            </w:r>
-            <w:proofErr w:type="spellEnd"/>
-            <w:proofErr w:type="gramEnd"/>
-            <w:r>
-              <w:rPr>
-                <w:rFonts w:ascii="Times New Roman" w:hAnsi="Times New Roman" w:cs="Times New Roman"/>
-                <w:sz w:val="24"/>
-                <w:szCs w:val="24"/>
-                <w:lang w:val="es-CO"/>
-              </w:rPr>
-              <w:t>&gt;CO&lt;/</w:t>
-            </w:r>
-            <w:proofErr w:type="spellStart"/>
-            <w:r>
-              <w:rPr>
-                <w:rFonts w:ascii="Times New Roman" w:hAnsi="Times New Roman" w:cs="Times New Roman"/>
-                <w:sz w:val="24"/>
-                <w:szCs w:val="24"/>
-                <w:lang w:val="es-CO"/>
-              </w:rPr>
-              <w:t>m:sISOCode</w:t>
-            </w:r>
-            <w:proofErr w:type="spellEnd"/>
-            <w:r>
-              <w:rPr>
-                <w:rFonts w:ascii="Times New Roman" w:hAnsi="Times New Roman" w:cs="Times New Roman"/>
-                <w:sz w:val="24"/>
-                <w:szCs w:val="24"/>
-                <w:lang w:val="es-CO"/>
-              </w:rPr>
-              <w:t>&gt;</w:t>
+              <w:t xml:space="preserve">  &lt;m:sISOCode&gt;CO&lt;/m:sISOCode&gt;</w:t>
             </w:r>
           </w:p>
           <w:p>
@@ -4569,49 +4209,7 @@
                 <w:szCs w:val="24"/>
                 <w:lang w:val="es-CO"/>
               </w:rPr>
-              <w:t xml:space="preserve"> &lt;</w:t>
-            </w:r>
-            <w:proofErr w:type="spellStart"/>
-            <w:proofErr w:type="gramStart"/>
-            <w:r>
-              <w:rPr>
-                <w:rFonts w:ascii="Times New Roman" w:hAnsi="Times New Roman" w:cs="Times New Roman"/>
-                <w:sz w:val="24"/>
-                <w:szCs w:val="24"/>
-                <w:lang w:val="es-CO"/>
-              </w:rPr>
-              <w:t>m:sName</w:t>
-            </w:r>
-            <w:proofErr w:type="spellEnd"/>
-            <w:proofErr w:type="gramEnd"/>
-            <w:r>
-              <w:rPr>
-                <w:rFonts w:ascii="Times New Roman" w:hAnsi="Times New Roman" w:cs="Times New Roman"/>
-                <w:sz w:val="24"/>
-                <w:szCs w:val="24"/>
-                <w:lang w:val="es-CO"/>
-              </w:rPr>
-              <w:t>&gt;Colombia&lt;/</w:t>
-            </w:r>
-            <w:proofErr w:type="spellStart"/>
-            <w:r>
-              <w:rPr>
-                <w:rFonts w:ascii="Times New Roman" w:hAnsi="Times New Roman" w:cs="Times New Roman"/>
-                <w:sz w:val="24"/>
-                <w:szCs w:val="24"/>
-                <w:lang w:val="es-CO"/>
-              </w:rPr>
-              <w:t>m:sName</w:t>
-            </w:r>
-            <w:proofErr w:type="spellEnd"/>
-            <w:r>
-              <w:rPr>
-                <w:rFonts w:ascii="Times New Roman" w:hAnsi="Times New Roman" w:cs="Times New Roman"/>
-                <w:sz w:val="24"/>
-                <w:szCs w:val="24"/>
-                <w:lang w:val="es-CO"/>
-              </w:rPr>
-              <w:t>&gt;</w:t>
+              <w:t xml:space="preserve"> &lt;m:sName&gt;Colombia&lt;/m:sName&gt;</w:t>
             </w:r>
           </w:p>
           <w:p>
@@ -4633,189 +4231,7 @@
                 <w:szCs w:val="24"/>
                 <w:lang w:val="es-CO"/>
               </w:rPr>
-              <w:t xml:space="preserve">          &lt;</w:t>
-            </w:r>
-            <w:proofErr w:type="spellStart"/>
-            <w:proofErr w:type="gramStart"/>
-            <w:r>
-              <w:rPr>
-                <w:rFonts w:ascii="Times New Roman" w:hAnsi="Times New Roman" w:cs="Times New Roman"/>
-                <w:sz w:val="24"/>
-                <w:szCs w:val="24"/>
-                <w:lang w:val="es-CO"/>
-              </w:rPr>
-              <w:t>m:sCapitalCity</w:t>
-            </w:r>
-            <w:proofErr w:type="spellEnd"/>
-            <w:proofErr w:type="gramEnd"/>
-            <w:r>
-              <w:rPr>
-                <w:rFonts w:ascii="Times New Roman" w:hAnsi="Times New Roman" w:cs="Times New Roman"/>
-                <w:sz w:val="24"/>
-                <w:szCs w:val="24"/>
-                <w:lang w:val="es-CO"/>
-              </w:rPr>
-              <w:t>&gt;</w:t>
-            </w:r>
-            <w:proofErr w:type="spellStart"/>
-            <w:r>
-              <w:rPr>
-                <w:rFonts w:ascii="Times New Roman" w:hAnsi="Times New Roman" w:cs="Times New Roman"/>
-                <w:sz w:val="24"/>
-                <w:szCs w:val="24"/>
-                <w:lang w:val="es-CO"/>
-              </w:rPr>
-              <w:t>Bogota</w:t>
-            </w:r>
-            <w:proofErr w:type="spellEnd"/>
-            <w:r>
-              <w:rPr>
-                <w:rFonts w:ascii="Times New Roman" w:hAnsi="Times New Roman" w:cs="Times New Roman"/>
-                <w:sz w:val="24"/>
-                <w:szCs w:val="24"/>
-                <w:lang w:val="es-CO"/>
-              </w:rPr>
-              <w:t>&lt;/</w:t>
-            </w:r>
-            <w:proofErr w:type="spellStart"/>
-            <w:r>
-              <w:rPr>
-                <w:rFonts w:ascii="Times New Roman" w:hAnsi="Times New Roman" w:cs="Times New Roman"/>
-                <w:sz w:val="24"/>
-                <w:szCs w:val="24"/>
-                <w:lang w:val="es-CO"/>
-              </w:rPr>
-              <w:t>m:sCapitalCity</w:t>
-            </w:r>
-            <w:proofErr w:type="spellEnd"/>
-            <w:r>
-              <w:rPr>
-                <w:rFonts w:ascii="Times New Roman" w:hAnsi="Times New Roman" w:cs="Times New Roman"/>
-                <w:sz w:val="24"/>
-                <w:szCs w:val="24"/>
-                <w:lang w:val="es-CO"/>
-              </w:rPr>
-              <w:t>&gt;        &lt;</w:t>
-            </w:r>
-            <w:proofErr w:type="spellStart"/>
-            <w:r>
-              <w:rPr>
-                <w:rFonts w:ascii="Times New Roman" w:hAnsi="Times New Roman" w:cs="Times New Roman"/>
-                <w:sz w:val="24"/>
-                <w:szCs w:val="24"/>
-                <w:lang w:val="es-CO"/>
-              </w:rPr>
-              <w:t>m:sPhoneCode</w:t>
-            </w:r>
-            <w:proofErr w:type="spellEnd"/>
-            <w:r>
-              <w:rPr>
-                <w:rFonts w:ascii="Times New Roman" w:hAnsi="Times New Roman" w:cs="Times New Roman"/>
-                <w:sz w:val="24"/>
-                <w:szCs w:val="24"/>
-                <w:lang w:val="es-CO"/>
-              </w:rPr>
-              <w:t>&gt;57&lt;/</w:t>
-            </w:r>
-            <w:proofErr w:type="spellStart"/>
-            <w:r>
-              <w:rPr>
-                <w:rFonts w:ascii="Times New Roman" w:hAnsi="Times New Roman" w:cs="Times New Roman"/>
-                <w:sz w:val="24"/>
-                <w:szCs w:val="24"/>
-                <w:lang w:val="es-CO"/>
-              </w:rPr>
-              <w:t>m:sPhoneCode</w:t>
-            </w:r>
-            <w:proofErr w:type="spellEnd"/>
-            <w:r>
-              <w:rPr>
-                <w:rFonts w:ascii="Times New Roman" w:hAnsi="Times New Roman" w:cs="Times New Roman"/>
-                <w:sz w:val="24"/>
-                <w:szCs w:val="24"/>
-                <w:lang w:val="es-CO"/>
-              </w:rPr>
-              <w:t>&gt;          &lt;</w:t>
-            </w:r>
-            <w:proofErr w:type="spellStart"/>
-            <w:r>
-              <w:rPr>
-                <w:rFonts w:ascii="Times New Roman" w:hAnsi="Times New Roman" w:cs="Times New Roman"/>
-                <w:sz w:val="24"/>
-                <w:szCs w:val="24"/>
-                <w:lang w:val="es-CO"/>
-              </w:rPr>
-              <w:t>m:sContinentCode</w:t>
-            </w:r>
-            <w:proofErr w:type="spellEnd"/>
-            <w:r>
-              <w:rPr>
-                <w:rFonts w:ascii="Times New Roman" w:hAnsi="Times New Roman" w:cs="Times New Roman"/>
-                <w:sz w:val="24"/>
-                <w:szCs w:val="24"/>
-                <w:lang w:val="es-CO"/>
-              </w:rPr>
-              <w:t>&gt;AM&lt;/</w:t>
-            </w:r>
-            <w:proofErr w:type="spellStart"/>
-            <w:r>
-              <w:rPr>
-                <w:rFonts w:ascii="Times New Roman" w:hAnsi="Times New Roman" w:cs="Times New Roman"/>
-                <w:sz w:val="24"/>
-                <w:szCs w:val="24"/>
-                <w:lang w:val="es-CO"/>
-              </w:rPr>
-              <w:t>m:sContinentCode</w:t>
-            </w:r>
-            <w:proofErr w:type="spellEnd"/>
-            <w:r>
-              <w:rPr>
-                <w:rFonts w:ascii="Times New Roman" w:hAnsi="Times New Roman" w:cs="Times New Roman"/>
-                <w:sz w:val="24"/>
-                <w:szCs w:val="24"/>
-                <w:lang w:val="es-CO"/>
-              </w:rPr>
-              <w:t>&gt;           &lt;</w:t>
-            </w:r>
-            <w:proofErr w:type="spellStart"/>
-            <w:r>
-              <w:rPr>
-                <w:rFonts w:ascii="Times New Roman" w:hAnsi="Times New Roman" w:cs="Times New Roman"/>
-                <w:sz w:val="24"/>
-                <w:szCs w:val="24"/>
-                <w:lang w:val="es-CO"/>
-              </w:rPr>
-              <w:t>m:sCurrencyISOCode</w:t>
-            </w:r>
-            <w:proofErr w:type="spellEnd"/>
-            <w:r>
-              <w:rPr>
-                <w:rFonts w:ascii="Times New Roman" w:hAnsi="Times New Roman" w:cs="Times New Roman"/>
-                <w:sz w:val="24"/>
-                <w:szCs w:val="24"/>
-                <w:lang w:val="es-CO"/>
-              </w:rPr>
-              <w:t>&gt;COP&lt;/</w:t>
-            </w:r>
-            <w:proofErr w:type="spellStart"/>
-            <w:r>
-              <w:rPr>
-                <w:rFonts w:ascii="Times New Roman" w:hAnsi="Times New Roman" w:cs="Times New Roman"/>
-                <w:sz w:val="24"/>
-                <w:szCs w:val="24"/>
-                <w:lang w:val="es-CO"/>
-              </w:rPr>
-              <w:t>m:sCurrencyISOCode</w:t>
-            </w:r>
-            <w:proofErr w:type="spellEnd"/>
-            <w:r>
-              <w:rPr>
-                <w:rFonts w:ascii="Times New Roman" w:hAnsi="Times New Roman" w:cs="Times New Roman"/>
-                <w:sz w:val="24"/>
-                <w:szCs w:val="24"/>
-                <w:lang w:val="es-CO"/>
-              </w:rPr>
-              <w:t>&gt;        &lt;m:sCountryFlag&gt;http://www.oorsprong.org/WebSamples.CountryInfo/Flags/Colombia.jpg&lt;/m:sCountryFlag&gt;</w:t>
+              <w:t xml:space="preserve">          &lt;m:sCapitalCity&gt;Bogota&lt;/m:sCapitalCity&gt;        &lt;m:sPhoneCode&gt;57&lt;/m:sPhoneCode&gt;          &lt;m:sContinentCode&gt;AM&lt;/m:sContinentCode&gt;           &lt;m:sCurrencyISOCode&gt;COP&lt;/m:sCurrencyISOCode&gt;        &lt;m:sCountryFlag&gt;http://www.oorsprong.org/WebSamples.CountryInfo/Flags/Colombia.jpg&lt;/m:sCountryFlag&gt;</w:t>
             </w:r>
           </w:p>
           <w:p>
@@ -4837,29 +4253,7 @@
                 <w:szCs w:val="24"/>
                 <w:lang w:val="es-CO"/>
               </w:rPr>
-              <w:t xml:space="preserve">            &lt;</w:t>
-            </w:r>
-            <w:proofErr w:type="spellStart"/>
-            <w:proofErr w:type="gramStart"/>
-            <w:r>
-              <w:rPr>
-                <w:rFonts w:ascii="Times New Roman" w:hAnsi="Times New Roman" w:cs="Times New Roman"/>
-                <w:sz w:val="24"/>
-                <w:szCs w:val="24"/>
-                <w:lang w:val="es-CO"/>
-              </w:rPr>
-              <w:t>m:Languages</w:t>
-            </w:r>
-            <w:proofErr w:type="spellEnd"/>
-            <w:proofErr w:type="gramEnd"/>
-            <w:r>
-              <w:rPr>
-                <w:rFonts w:ascii="Times New Roman" w:hAnsi="Times New Roman" w:cs="Times New Roman"/>
-                <w:sz w:val="24"/>
-                <w:szCs w:val="24"/>
-                <w:lang w:val="es-CO"/>
-              </w:rPr>
-              <w:t>&gt;</w:t>
+              <w:t xml:space="preserve">            &lt;m:Languages&gt;</w:t>
             </w:r>
           </w:p>
           <w:p>
@@ -4881,29 +4275,7 @@
                 <w:szCs w:val="24"/>
                 <w:lang w:val="es-CO"/>
               </w:rPr>
-              <w:t xml:space="preserve">               &lt;</w:t>
-            </w:r>
-            <w:proofErr w:type="spellStart"/>
-            <w:proofErr w:type="gramStart"/>
-            <w:r>
-              <w:rPr>
-                <w:rFonts w:ascii="Times New Roman" w:hAnsi="Times New Roman" w:cs="Times New Roman"/>
-                <w:sz w:val="24"/>
-                <w:szCs w:val="24"/>
-                <w:lang w:val="es-CO"/>
-              </w:rPr>
-              <w:t>m:tLanguage</w:t>
-            </w:r>
-            <w:proofErr w:type="spellEnd"/>
-            <w:proofErr w:type="gramEnd"/>
-            <w:r>
-              <w:rPr>
-                <w:rFonts w:ascii="Times New Roman" w:hAnsi="Times New Roman" w:cs="Times New Roman"/>
-                <w:sz w:val="24"/>
-                <w:szCs w:val="24"/>
-                <w:lang w:val="es-CO"/>
-              </w:rPr>
-              <w:t>&gt;</w:t>
+              <w:t xml:space="preserve">               &lt;m:tLanguage&gt;</w:t>
             </w:r>
           </w:p>
           <w:p>
@@ -4925,49 +4297,7 @@
                 <w:szCs w:val="24"/>
                 <w:lang w:val="es-CO"/>
               </w:rPr>
-              <w:t xml:space="preserve">                  &lt;</w:t>
-            </w:r>
-            <w:proofErr w:type="spellStart"/>
-            <w:proofErr w:type="gramStart"/>
-            <w:r>
-              <w:rPr>
-                <w:rFonts w:ascii="Times New Roman" w:hAnsi="Times New Roman" w:cs="Times New Roman"/>
-                <w:sz w:val="24"/>
-                <w:szCs w:val="24"/>
-                <w:lang w:val="es-CO"/>
-              </w:rPr>
-              <w:t>m:sISOCode</w:t>
-            </w:r>
-            <w:proofErr w:type="spellEnd"/>
-            <w:proofErr w:type="gramEnd"/>
-            <w:r>
-              <w:rPr>
-                <w:rFonts w:ascii="Times New Roman" w:hAnsi="Times New Roman" w:cs="Times New Roman"/>
-                <w:sz w:val="24"/>
-                <w:szCs w:val="24"/>
-                <w:lang w:val="es-CO"/>
-              </w:rPr>
-              <w:t>&gt;es&lt;/</w:t>
-            </w:r>
-            <w:proofErr w:type="spellStart"/>
-            <w:r>
-              <w:rPr>
-                <w:rFonts w:ascii="Times New Roman" w:hAnsi="Times New Roman" w:cs="Times New Roman"/>
-                <w:sz w:val="24"/>
-                <w:szCs w:val="24"/>
-                <w:lang w:val="es-CO"/>
-              </w:rPr>
-              <w:t>m:sISOCode</w:t>
-            </w:r>
-            <w:proofErr w:type="spellEnd"/>
-            <w:r>
-              <w:rPr>
-                <w:rFonts w:ascii="Times New Roman" w:hAnsi="Times New Roman" w:cs="Times New Roman"/>
-                <w:sz w:val="24"/>
-                <w:szCs w:val="24"/>
-                <w:lang w:val="es-CO"/>
-              </w:rPr>
-              <w:t>&gt;</w:t>
+              <w:t xml:space="preserve">                  &lt;m:sISOCode&gt;es&lt;/m:sISOCode&gt;</w:t>
             </w:r>
           </w:p>
           <w:p>
@@ -4989,69 +4319,7 @@
                 <w:szCs w:val="24"/>
                 <w:lang w:val="es-CO"/>
               </w:rPr>
-              <w:t xml:space="preserve">                  &lt;</w:t>
-            </w:r>
-            <w:proofErr w:type="spellStart"/>
-            <w:proofErr w:type="gramStart"/>
-            <w:r>
-              <w:rPr>
-                <w:rFonts w:ascii="Times New Roman" w:hAnsi="Times New Roman" w:cs="Times New Roman"/>
-                <w:sz w:val="24"/>
-                <w:szCs w:val="24"/>
-                <w:lang w:val="es-CO"/>
-              </w:rPr>
-              <w:t>m:sName</w:t>
-            </w:r>
-            <w:proofErr w:type="spellEnd"/>
-            <w:proofErr w:type="gramEnd"/>
-            <w:r>
-              <w:rPr>
-                <w:rFonts w:ascii="Times New Roman" w:hAnsi="Times New Roman" w:cs="Times New Roman"/>
-                <w:sz w:val="24"/>
-                <w:szCs w:val="24"/>
-                <w:lang w:val="es-CO"/>
-              </w:rPr>
-              <w:t>&gt;</w:t>
-            </w:r>
-            <w:proofErr w:type="spellStart"/>
-            <w:r>
-              <w:rPr>
-                <w:rFonts w:ascii="Times New Roman" w:hAnsi="Times New Roman" w:cs="Times New Roman"/>
-                <w:sz w:val="24"/>
-                <w:szCs w:val="24"/>
-                <w:lang w:val="es-CO"/>
-              </w:rPr>
-              <w:t>Spanish</w:t>
-            </w:r>
-            <w:proofErr w:type="spellEnd"/>
-            <w:r>
-              <w:rPr>
-                <w:rFonts w:ascii="Times New Roman" w:hAnsi="Times New Roman" w:cs="Times New Roman"/>
-                <w:sz w:val="24"/>
-                <w:szCs w:val="24"/>
-                <w:lang w:val="es-CO"/>
-              </w:rPr>
-              <w:t>&lt;/</w:t>
-            </w:r>
-            <w:proofErr w:type="spellStart"/>
-            <w:r>
-              <w:rPr>
-                <w:rFonts w:ascii="Times New Roman" w:hAnsi="Times New Roman" w:cs="Times New Roman"/>
-                <w:sz w:val="24"/>
-                <w:szCs w:val="24"/>
-                <w:lang w:val="es-CO"/>
-              </w:rPr>
-              <w:t>m:sName</w:t>
-            </w:r>
-            <w:proofErr w:type="spellEnd"/>
-            <w:r>
-              <w:rPr>
-                <w:rFonts w:ascii="Times New Roman" w:hAnsi="Times New Roman" w:cs="Times New Roman"/>
-                <w:sz w:val="24"/>
-                <w:szCs w:val="24"/>
-                <w:lang w:val="es-CO"/>
-              </w:rPr>
-              <w:t>&gt;</w:t>
+              <w:t xml:space="preserve">                  &lt;m:sName&gt;Spanish&lt;/m:sName&gt;</w:t>
             </w:r>
           </w:p>
           <w:p>
@@ -5073,29 +4341,7 @@
                 <w:szCs w:val="24"/>
                 <w:lang w:val="es-CO"/>
               </w:rPr>
-              <w:t xml:space="preserve">               &lt;/</w:t>
-            </w:r>
-            <w:proofErr w:type="spellStart"/>
-            <w:proofErr w:type="gramStart"/>
-            <w:r>
-              <w:rPr>
-                <w:rFonts w:ascii="Times New Roman" w:hAnsi="Times New Roman" w:cs="Times New Roman"/>
-                <w:sz w:val="24"/>
-                <w:szCs w:val="24"/>
-                <w:lang w:val="es-CO"/>
-              </w:rPr>
-              <w:t>m:tLanguage</w:t>
-            </w:r>
-            <w:proofErr w:type="spellEnd"/>
-            <w:proofErr w:type="gramEnd"/>
-            <w:r>
-              <w:rPr>
-                <w:rFonts w:ascii="Times New Roman" w:hAnsi="Times New Roman" w:cs="Times New Roman"/>
-                <w:sz w:val="24"/>
-                <w:szCs w:val="24"/>
-                <w:lang w:val="es-CO"/>
-              </w:rPr>
-              <w:t>&gt;</w:t>
+              <w:t xml:space="preserve">               &lt;/m:tLanguage&gt;</w:t>
             </w:r>
           </w:p>
           <w:p>
@@ -5117,29 +4363,7 @@
                 <w:szCs w:val="24"/>
                 <w:lang w:val="es-CO"/>
               </w:rPr>
-              <w:t xml:space="preserve">            &lt;/</w:t>
-            </w:r>
-            <w:proofErr w:type="spellStart"/>
-            <w:proofErr w:type="gramStart"/>
-            <w:r>
-              <w:rPr>
-                <w:rFonts w:ascii="Times New Roman" w:hAnsi="Times New Roman" w:cs="Times New Roman"/>
-                <w:sz w:val="24"/>
-                <w:szCs w:val="24"/>
-                <w:lang w:val="es-CO"/>
-              </w:rPr>
-              <w:t>m:Languages</w:t>
-            </w:r>
-            <w:proofErr w:type="spellEnd"/>
-            <w:proofErr w:type="gramEnd"/>
-            <w:r>
-              <w:rPr>
-                <w:rFonts w:ascii="Times New Roman" w:hAnsi="Times New Roman" w:cs="Times New Roman"/>
-                <w:sz w:val="24"/>
-                <w:szCs w:val="24"/>
-                <w:lang w:val="es-CO"/>
-              </w:rPr>
-              <w:t>&gt;</w:t>
+              <w:t xml:space="preserve">            &lt;/m:Languages&gt;</w:t>
             </w:r>
           </w:p>
           <w:p>
@@ -5161,29 +4385,7 @@
                 <w:szCs w:val="24"/>
                 <w:lang w:val="es-CO"/>
               </w:rPr>
-              <w:t xml:space="preserve">         &lt;/</w:t>
-            </w:r>
-            <w:proofErr w:type="spellStart"/>
-            <w:proofErr w:type="gramStart"/>
-            <w:r>
-              <w:rPr>
-                <w:rFonts w:ascii="Times New Roman" w:hAnsi="Times New Roman" w:cs="Times New Roman"/>
-                <w:sz w:val="24"/>
-                <w:szCs w:val="24"/>
-                <w:lang w:val="es-CO"/>
-              </w:rPr>
-              <w:t>m:FullCountryInfoResult</w:t>
-            </w:r>
-            <w:proofErr w:type="spellEnd"/>
-            <w:proofErr w:type="gramEnd"/>
-            <w:r>
-              <w:rPr>
-                <w:rFonts w:ascii="Times New Roman" w:hAnsi="Times New Roman" w:cs="Times New Roman"/>
-                <w:sz w:val="24"/>
-                <w:szCs w:val="24"/>
-                <w:lang w:val="es-CO"/>
-              </w:rPr>
-              <w:t>&gt;</w:t>
+              <w:t xml:space="preserve">         &lt;/m:FullCountryInfoResult&gt;</w:t>
             </w:r>
           </w:p>
           <w:p>
@@ -5205,29 +4407,7 @@
                 <w:szCs w:val="24"/>
                 <w:lang w:val="es-CO"/>
               </w:rPr>
-              <w:t xml:space="preserve">      &lt;/</w:t>
-            </w:r>
-            <w:proofErr w:type="spellStart"/>
-            <w:proofErr w:type="gramStart"/>
-            <w:r>
-              <w:rPr>
-                <w:rFonts w:ascii="Times New Roman" w:hAnsi="Times New Roman" w:cs="Times New Roman"/>
-                <w:sz w:val="24"/>
-                <w:szCs w:val="24"/>
-                <w:lang w:val="es-CO"/>
-              </w:rPr>
-              <w:t>m:FullCountryInfoResponse</w:t>
-            </w:r>
-            <w:proofErr w:type="spellEnd"/>
-            <w:proofErr w:type="gramEnd"/>
-            <w:r>
-              <w:rPr>
-                <w:rFonts w:ascii="Times New Roman" w:hAnsi="Times New Roman" w:cs="Times New Roman"/>
-                <w:sz w:val="24"/>
-                <w:szCs w:val="24"/>
-                <w:lang w:val="es-CO"/>
-              </w:rPr>
-              <w:t>&gt;</w:t>
+              <w:t xml:space="preserve">      &lt;/m:FullCountryInfoResponse&gt;</w:t>
             </w:r>
           </w:p>
           <w:p>
@@ -5249,29 +4429,7 @@
                 <w:szCs w:val="24"/>
                 <w:lang w:val="es-CO"/>
               </w:rPr>
-              <w:t xml:space="preserve">   &lt;/</w:t>
-            </w:r>
-            <w:proofErr w:type="spellStart"/>
-            <w:proofErr w:type="gramStart"/>
-            <w:r>
-              <w:rPr>
-                <w:rFonts w:ascii="Times New Roman" w:hAnsi="Times New Roman" w:cs="Times New Roman"/>
-                <w:sz w:val="24"/>
-                <w:szCs w:val="24"/>
-                <w:lang w:val="es-CO"/>
-              </w:rPr>
-              <w:t>soap:Body</w:t>
-            </w:r>
-            <w:proofErr w:type="spellEnd"/>
-            <w:proofErr w:type="gramEnd"/>
-            <w:r>
-              <w:rPr>
-                <w:rFonts w:ascii="Times New Roman" w:hAnsi="Times New Roman" w:cs="Times New Roman"/>
-                <w:sz w:val="24"/>
-                <w:szCs w:val="24"/>
-                <w:lang w:val="es-CO"/>
-              </w:rPr>
-              <w:t>&gt;</w:t>
+              <w:t xml:space="preserve">   &lt;/soap:Body&gt;</w:t>
             </w:r>
             <w:r>
               <w:rPr>
@@ -5325,7 +4483,43 @@
                 <w:szCs w:val="24"/>
                 <w:lang w:val="es-CO"/>
               </w:rPr>
-              <w:t>1.2 Código invalido: Al realizar una consulta con un código invalido, debe retornar un mensaje:</w:t>
+              <w:t>1.2 Código invalido: Al realizar una consulta</w:t>
+            </w:r>
+            <w:r>
+              <w:rPr>
+                <w:rFonts w:ascii="Times New Roman" w:hAnsi="Times New Roman" w:cs="Times New Roman"/>
+                <w:sz w:val="24"/>
+                <w:szCs w:val="24"/>
+                <w:lang w:val="es-CO"/>
+              </w:rPr>
+              <w:t xml:space="preserve"> al servicio FullCountryInfo</w:t>
+            </w:r>
+            <w:r>
+              <w:rPr>
+                <w:rFonts w:ascii="Times New Roman" w:hAnsi="Times New Roman" w:cs="Times New Roman"/>
+                <w:sz w:val="24"/>
+                <w:szCs w:val="24"/>
+                <w:lang w:val="es-CO"/>
+              </w:rPr>
+              <w:t xml:space="preserve"> con un código invalido, debe retornar </w:t>
+            </w:r>
+            <w:r>
+              <w:rPr>
+                <w:rFonts w:ascii="Times New Roman" w:hAnsi="Times New Roman" w:cs="Times New Roman"/>
+                <w:sz w:val="24"/>
+                <w:szCs w:val="24"/>
+                <w:lang w:val="es-CO"/>
+              </w:rPr>
+              <w:t>en el cuerpo de la respuesta lo siguiente</w:t>
+            </w:r>
+            <w:r>
+              <w:rPr>
+                <w:rFonts w:ascii="Times New Roman" w:hAnsi="Times New Roman" w:cs="Times New Roman"/>
+                <w:sz w:val="24"/>
+                <w:szCs w:val="24"/>
+                <w:lang w:val="es-CO"/>
+              </w:rPr>
+              <w:t>:</w:t>
             </w:r>
           </w:p>
           <w:p>
@@ -5347,29 +4541,7 @@
                 <w:szCs w:val="24"/>
                 <w:lang w:val="es-CO"/>
               </w:rPr>
-              <w:t>&lt;</w:t>
-            </w:r>
-            <w:proofErr w:type="spellStart"/>
-            <w:proofErr w:type="gramStart"/>
-            <w:r>
-              <w:rPr>
-                <w:rFonts w:ascii="Times New Roman" w:hAnsi="Times New Roman" w:cs="Times New Roman"/>
-                <w:sz w:val="24"/>
-                <w:szCs w:val="24"/>
-                <w:lang w:val="es-CO"/>
-              </w:rPr>
-              <w:t>soap:Body</w:t>
-            </w:r>
-            <w:proofErr w:type="spellEnd"/>
-            <w:proofErr w:type="gramEnd"/>
-            <w:r>
-              <w:rPr>
-                <w:rFonts w:ascii="Times New Roman" w:hAnsi="Times New Roman" w:cs="Times New Roman"/>
-                <w:sz w:val="24"/>
-                <w:szCs w:val="24"/>
-                <w:lang w:val="es-CO"/>
-              </w:rPr>
-              <w:t>&gt;</w:t>
+              <w:t>&lt;soap:Body&gt;</w:t>
             </w:r>
           </w:p>
           <w:p>
@@ -5391,49 +4563,7 @@
                 <w:szCs w:val="24"/>
                 <w:lang w:val="es-CO"/>
               </w:rPr>
-              <w:t xml:space="preserve">      &lt;</w:t>
-            </w:r>
-            <w:proofErr w:type="spellStart"/>
-            <w:proofErr w:type="gramStart"/>
-            <w:r>
-              <w:rPr>
-                <w:rFonts w:ascii="Times New Roman" w:hAnsi="Times New Roman" w:cs="Times New Roman"/>
-                <w:sz w:val="24"/>
-                <w:szCs w:val="24"/>
-                <w:lang w:val="es-CO"/>
-              </w:rPr>
-              <w:t>m:FullCountryInfoResponse</w:t>
-            </w:r>
-            <w:proofErr w:type="spellEnd"/>
-            <w:proofErr w:type="gramEnd"/>
-            <w:r>
-              <w:rPr>
-                <w:rFonts w:ascii="Times New Roman" w:hAnsi="Times New Roman" w:cs="Times New Roman"/>
-                <w:sz w:val="24"/>
-                <w:szCs w:val="24"/>
-                <w:lang w:val="es-CO"/>
-              </w:rPr>
-              <w:t xml:space="preserve"> </w:t>
-            </w:r>
-            <w:proofErr w:type="spellStart"/>
-            <w:r>
-              <w:rPr>
-                <w:rFonts w:ascii="Times New Roman" w:hAnsi="Times New Roman" w:cs="Times New Roman"/>
-                <w:sz w:val="24"/>
-                <w:szCs w:val="24"/>
-                <w:lang w:val="es-CO"/>
-              </w:rPr>
-              <w:t>xmlns:m</w:t>
-            </w:r>
-            <w:proofErr w:type="spellEnd"/>
-            <w:r>
-              <w:rPr>
-                <w:rFonts w:ascii="Times New Roman" w:hAnsi="Times New Roman" w:cs="Times New Roman"/>
-                <w:sz w:val="24"/>
-                <w:szCs w:val="24"/>
-                <w:lang w:val="es-CO"/>
-              </w:rPr>
-              <w:t>="http://www.oorsprong.org/websamples.countryinfo"&gt;</w:t>
+              <w:t xml:space="preserve">      &lt;m:FullCountryInfoResponse xmlns:m="http://www.oorsprong.org/websamples.countryinfo"&gt;</w:t>
             </w:r>
           </w:p>
           <w:p>
@@ -5455,29 +4585,7 @@
                 <w:szCs w:val="24"/>
                 <w:lang w:val="es-CO"/>
               </w:rPr>
-              <w:t xml:space="preserve">         &lt;</w:t>
-            </w:r>
-            <w:proofErr w:type="spellStart"/>
-            <w:proofErr w:type="gramStart"/>
-            <w:r>
-              <w:rPr>
-                <w:rFonts w:ascii="Times New Roman" w:hAnsi="Times New Roman" w:cs="Times New Roman"/>
-                <w:sz w:val="24"/>
-                <w:szCs w:val="24"/>
-                <w:lang w:val="es-CO"/>
-              </w:rPr>
-              <w:t>m:FullCountryInfoResult</w:t>
-            </w:r>
-            <w:proofErr w:type="spellEnd"/>
-            <w:proofErr w:type="gramEnd"/>
-            <w:r>
-              <w:rPr>
-                <w:rFonts w:ascii="Times New Roman" w:hAnsi="Times New Roman" w:cs="Times New Roman"/>
-                <w:sz w:val="24"/>
-                <w:szCs w:val="24"/>
-                <w:lang w:val="es-CO"/>
-              </w:rPr>
-              <w:t>&gt;</w:t>
+              <w:t xml:space="preserve">         &lt;m:FullCountryInfoResult&gt;</w:t>
             </w:r>
           </w:p>
           <w:p>
@@ -5499,29 +4607,7 @@
                 <w:szCs w:val="24"/>
                 <w:lang w:val="es-CO"/>
               </w:rPr>
-              <w:t xml:space="preserve">            &lt;</w:t>
-            </w:r>
-            <w:proofErr w:type="spellStart"/>
-            <w:proofErr w:type="gramStart"/>
-            <w:r>
-              <w:rPr>
-                <w:rFonts w:ascii="Times New Roman" w:hAnsi="Times New Roman" w:cs="Times New Roman"/>
-                <w:sz w:val="24"/>
-                <w:szCs w:val="24"/>
-                <w:lang w:val="es-CO"/>
-              </w:rPr>
-              <w:t>m:sISOCode</w:t>
-            </w:r>
-            <w:proofErr w:type="spellEnd"/>
-            <w:proofErr w:type="gramEnd"/>
-            <w:r>
-              <w:rPr>
-                <w:rFonts w:ascii="Times New Roman" w:hAnsi="Times New Roman" w:cs="Times New Roman"/>
-                <w:sz w:val="24"/>
-                <w:szCs w:val="24"/>
-                <w:lang w:val="es-CO"/>
-              </w:rPr>
-              <w:t>/&gt;</w:t>
+              <w:t xml:space="preserve">            &lt;m:sISOCode/&gt;</w:t>
             </w:r>
           </w:p>
           <w:p>
@@ -5543,29 +4629,7 @@
                 <w:szCs w:val="24"/>
                 <w:lang w:val="es-CO"/>
               </w:rPr>
-              <w:t xml:space="preserve">            &lt;</w:t>
-            </w:r>
-            <w:proofErr w:type="spellStart"/>
-            <w:proofErr w:type="gramStart"/>
-            <w:r>
-              <w:rPr>
-                <w:rFonts w:ascii="Times New Roman" w:hAnsi="Times New Roman" w:cs="Times New Roman"/>
-                <w:sz w:val="24"/>
-                <w:szCs w:val="24"/>
-                <w:lang w:val="es-CO"/>
-              </w:rPr>
-              <w:t>m:sName</w:t>
-            </w:r>
-            <w:proofErr w:type="spellEnd"/>
-            <w:proofErr w:type="gramEnd"/>
-            <w:r>
-              <w:rPr>
-                <w:rFonts w:ascii="Times New Roman" w:hAnsi="Times New Roman" w:cs="Times New Roman"/>
-                <w:sz w:val="24"/>
-                <w:szCs w:val="24"/>
-                <w:lang w:val="es-CO"/>
-              </w:rPr>
-              <w:t>&gt;</w:t>
+              <w:t xml:space="preserve">            &lt;m:sName&gt;</w:t>
             </w:r>
             <w:r>
               <w:rPr>
@@ -5576,97 +4640,16 @@
                 <w:szCs w:val="24"/>
                 <w:lang w:val="es-CO"/>
               </w:rPr>
-              <w:t xml:space="preserve">Country </w:t>
-            </w:r>
-            <w:proofErr w:type="spellStart"/>
-            <w:r>
-              <w:rPr>
-                <w:rFonts w:ascii="Times New Roman" w:hAnsi="Times New Roman" w:cs="Times New Roman"/>
-                <w:b/>
-                <w:bCs/>
-                <w:sz w:val="24"/>
-                <w:szCs w:val="24"/>
-                <w:lang w:val="es-CO"/>
-              </w:rPr>
-              <w:t>not</w:t>
-            </w:r>
-            <w:proofErr w:type="spellEnd"/>
-            <w:r>
-              <w:rPr>
-                <w:rFonts w:ascii="Times New Roman" w:hAnsi="Times New Roman" w:cs="Times New Roman"/>
-                <w:b/>
-                <w:bCs/>
-                <w:sz w:val="24"/>
-                <w:szCs w:val="24"/>
-                <w:lang w:val="es-CO"/>
-              </w:rPr>
-              <w:t xml:space="preserve"> </w:t>
-            </w:r>
-            <w:proofErr w:type="spellStart"/>
-            <w:r>
-              <w:rPr>
-                <w:rFonts w:ascii="Times New Roman" w:hAnsi="Times New Roman" w:cs="Times New Roman"/>
-                <w:b/>
-                <w:bCs/>
-                <w:sz w:val="24"/>
-                <w:szCs w:val="24"/>
-                <w:lang w:val="es-CO"/>
-              </w:rPr>
-              <w:t>found</w:t>
-            </w:r>
-            <w:proofErr w:type="spellEnd"/>
-            <w:r>
-              <w:rPr>
-                <w:rFonts w:ascii="Times New Roman" w:hAnsi="Times New Roman" w:cs="Times New Roman"/>
-                <w:b/>
-                <w:bCs/>
-                <w:sz w:val="24"/>
-                <w:szCs w:val="24"/>
-                <w:lang w:val="es-CO"/>
-              </w:rPr>
-              <w:t xml:space="preserve"> in the </w:t>
-            </w:r>
-            <w:proofErr w:type="spellStart"/>
-            <w:r>
-              <w:rPr>
-                <w:rFonts w:ascii="Times New Roman" w:hAnsi="Times New Roman" w:cs="Times New Roman"/>
-                <w:b/>
-                <w:bCs/>
-                <w:sz w:val="24"/>
-                <w:szCs w:val="24"/>
-                <w:lang w:val="es-CO"/>
-              </w:rPr>
-              <w:t>database</w:t>
-            </w:r>
-            <w:proofErr w:type="spellEnd"/>
-            <w:r>
-              <w:rPr>
-                <w:rFonts w:ascii="Times New Roman" w:hAnsi="Times New Roman" w:cs="Times New Roman"/>
-                <w:sz w:val="24"/>
-                <w:szCs w:val="24"/>
-                <w:lang w:val="es-CO"/>
-              </w:rPr>
-              <w:t>&lt;/</w:t>
-            </w:r>
-            <w:proofErr w:type="spellStart"/>
-            <w:r>
-              <w:rPr>
-                <w:rFonts w:ascii="Times New Roman" w:hAnsi="Times New Roman" w:cs="Times New Roman"/>
-                <w:sz w:val="24"/>
-                <w:szCs w:val="24"/>
-                <w:lang w:val="es-CO"/>
-              </w:rPr>
-              <w:t>m:sName</w:t>
-            </w:r>
-            <w:proofErr w:type="spellEnd"/>
-            <w:r>
-              <w:rPr>
-                <w:rFonts w:ascii="Times New Roman" w:hAnsi="Times New Roman" w:cs="Times New Roman"/>
-                <w:sz w:val="24"/>
-                <w:szCs w:val="24"/>
-                <w:lang w:val="es-CO"/>
-              </w:rPr>
-              <w:t>&gt;</w:t>
+              <w:t>Country not found in the database</w:t>
+            </w:r>
+            <w:r>
+              <w:rPr>
+                <w:rFonts w:ascii="Times New Roman" w:hAnsi="Times New Roman" w:cs="Times New Roman"/>
+                <w:sz w:val="24"/>
+                <w:szCs w:val="24"/>
+                <w:lang w:val="es-CO"/>
+              </w:rPr>
+              <w:t>&lt;/m:sName&gt;</w:t>
             </w:r>
           </w:p>
           <w:p>
@@ -5688,29 +4671,7 @@
                 <w:szCs w:val="24"/>
                 <w:lang w:val="es-CO"/>
               </w:rPr>
-              <w:t xml:space="preserve">            &lt;</w:t>
-            </w:r>
-            <w:proofErr w:type="spellStart"/>
-            <w:proofErr w:type="gramStart"/>
-            <w:r>
-              <w:rPr>
-                <w:rFonts w:ascii="Times New Roman" w:hAnsi="Times New Roman" w:cs="Times New Roman"/>
-                <w:sz w:val="24"/>
-                <w:szCs w:val="24"/>
-                <w:lang w:val="es-CO"/>
-              </w:rPr>
-              <w:t>m:sCapitalCity</w:t>
-            </w:r>
-            <w:proofErr w:type="spellEnd"/>
-            <w:proofErr w:type="gramEnd"/>
-            <w:r>
-              <w:rPr>
-                <w:rFonts w:ascii="Times New Roman" w:hAnsi="Times New Roman" w:cs="Times New Roman"/>
-                <w:sz w:val="24"/>
-                <w:szCs w:val="24"/>
-                <w:lang w:val="es-CO"/>
-              </w:rPr>
-              <w:t>/&gt;</w:t>
+              <w:t xml:space="preserve">            &lt;m:sCapitalCity/&gt;</w:t>
             </w:r>
           </w:p>
           <w:p>
@@ -5732,29 +4693,7 @@
                 <w:szCs w:val="24"/>
                 <w:lang w:val="es-CO"/>
               </w:rPr>
-              <w:t xml:space="preserve">            &lt;</w:t>
-            </w:r>
-            <w:proofErr w:type="spellStart"/>
-            <w:proofErr w:type="gramStart"/>
-            <w:r>
-              <w:rPr>
-                <w:rFonts w:ascii="Times New Roman" w:hAnsi="Times New Roman" w:cs="Times New Roman"/>
-                <w:sz w:val="24"/>
-                <w:szCs w:val="24"/>
-                <w:lang w:val="es-CO"/>
-              </w:rPr>
-              <w:t>m:sPhoneCode</w:t>
-            </w:r>
-            <w:proofErr w:type="spellEnd"/>
-            <w:proofErr w:type="gramEnd"/>
-            <w:r>
-              <w:rPr>
-                <w:rFonts w:ascii="Times New Roman" w:hAnsi="Times New Roman" w:cs="Times New Roman"/>
-                <w:sz w:val="24"/>
-                <w:szCs w:val="24"/>
-                <w:lang w:val="es-CO"/>
-              </w:rPr>
-              <w:t>/&gt;</w:t>
+              <w:t xml:space="preserve">            &lt;m:sPhoneCode/&gt;</w:t>
             </w:r>
           </w:p>
           <w:p>
@@ -5776,29 +4715,7 @@
                 <w:szCs w:val="24"/>
                 <w:lang w:val="es-CO"/>
               </w:rPr>
-              <w:t xml:space="preserve">            &lt;</w:t>
-            </w:r>
-            <w:proofErr w:type="spellStart"/>
-            <w:proofErr w:type="gramStart"/>
-            <w:r>
-              <w:rPr>
-                <w:rFonts w:ascii="Times New Roman" w:hAnsi="Times New Roman" w:cs="Times New Roman"/>
-                <w:sz w:val="24"/>
-                <w:szCs w:val="24"/>
-                <w:lang w:val="es-CO"/>
-              </w:rPr>
-              <w:t>m:sContinentCode</w:t>
-            </w:r>
-            <w:proofErr w:type="spellEnd"/>
-            <w:proofErr w:type="gramEnd"/>
-            <w:r>
-              <w:rPr>
-                <w:rFonts w:ascii="Times New Roman" w:hAnsi="Times New Roman" w:cs="Times New Roman"/>
-                <w:sz w:val="24"/>
-                <w:szCs w:val="24"/>
-                <w:lang w:val="es-CO"/>
-              </w:rPr>
-              <w:t>/&gt;</w:t>
+              <w:t xml:space="preserve">            &lt;m:sContinentCode/&gt;</w:t>
             </w:r>
           </w:p>
           <w:p>
@@ -5820,29 +4737,7 @@
                 <w:szCs w:val="24"/>
                 <w:lang w:val="es-CO"/>
               </w:rPr>
-              <w:t xml:space="preserve">            &lt;</w:t>
-            </w:r>
-            <w:proofErr w:type="spellStart"/>
-            <w:proofErr w:type="gramStart"/>
-            <w:r>
-              <w:rPr>
-                <w:rFonts w:ascii="Times New Roman" w:hAnsi="Times New Roman" w:cs="Times New Roman"/>
-                <w:sz w:val="24"/>
-                <w:szCs w:val="24"/>
-                <w:lang w:val="es-CO"/>
-              </w:rPr>
-              <w:t>m:sCurrencyISOCode</w:t>
-            </w:r>
-            <w:proofErr w:type="spellEnd"/>
-            <w:proofErr w:type="gramEnd"/>
-            <w:r>
-              <w:rPr>
-                <w:rFonts w:ascii="Times New Roman" w:hAnsi="Times New Roman" w:cs="Times New Roman"/>
-                <w:sz w:val="24"/>
-                <w:szCs w:val="24"/>
-                <w:lang w:val="es-CO"/>
-              </w:rPr>
-              <w:t>/&gt;</w:t>
+              <w:t xml:space="preserve">            &lt;m:sCurrencyISOCode/&gt;</w:t>
             </w:r>
           </w:p>
           <w:p>
@@ -5864,29 +4759,7 @@
                 <w:szCs w:val="24"/>
                 <w:lang w:val="es-CO"/>
               </w:rPr>
-              <w:t xml:space="preserve">            &lt;</w:t>
-            </w:r>
-            <w:proofErr w:type="spellStart"/>
-            <w:proofErr w:type="gramStart"/>
-            <w:r>
-              <w:rPr>
-                <w:rFonts w:ascii="Times New Roman" w:hAnsi="Times New Roman" w:cs="Times New Roman"/>
-                <w:sz w:val="24"/>
-                <w:szCs w:val="24"/>
-                <w:lang w:val="es-CO"/>
-              </w:rPr>
-              <w:t>m:sCountryFlag</w:t>
-            </w:r>
-            <w:proofErr w:type="spellEnd"/>
-            <w:proofErr w:type="gramEnd"/>
-            <w:r>
-              <w:rPr>
-                <w:rFonts w:ascii="Times New Roman" w:hAnsi="Times New Roman" w:cs="Times New Roman"/>
-                <w:sz w:val="24"/>
-                <w:szCs w:val="24"/>
-                <w:lang w:val="es-CO"/>
-              </w:rPr>
-              <w:t>/&gt;</w:t>
+              <w:t xml:space="preserve">            &lt;m:sCountryFlag/&gt;</w:t>
             </w:r>
           </w:p>
           <w:p>
@@ -5908,49 +4781,7 @@
                 <w:szCs w:val="24"/>
                 <w:lang w:val="es-CO"/>
               </w:rPr>
-              <w:t xml:space="preserve">            &lt;</w:t>
-            </w:r>
-            <w:proofErr w:type="spellStart"/>
-            <w:proofErr w:type="gramStart"/>
-            <w:r>
-              <w:rPr>
-                <w:rFonts w:ascii="Times New Roman" w:hAnsi="Times New Roman" w:cs="Times New Roman"/>
-                <w:sz w:val="24"/>
-                <w:szCs w:val="24"/>
-                <w:lang w:val="es-CO"/>
-              </w:rPr>
-              <w:t>m:Languages</w:t>
-            </w:r>
-            <w:proofErr w:type="spellEnd"/>
-            <w:proofErr w:type="gramEnd"/>
-            <w:r>
-              <w:rPr>
-                <w:rFonts w:ascii="Times New Roman" w:hAnsi="Times New Roman" w:cs="Times New Roman"/>
-                <w:sz w:val="24"/>
-                <w:szCs w:val="24"/>
-                <w:lang w:val="es-CO"/>
-              </w:rPr>
-              <w:t>&gt;&lt;/</w:t>
-            </w:r>
-            <w:proofErr w:type="spellStart"/>
-            <w:r>
-              <w:rPr>
-                <w:rFonts w:ascii="Times New Roman" w:hAnsi="Times New Roman" w:cs="Times New Roman"/>
-                <w:sz w:val="24"/>
-                <w:szCs w:val="24"/>
-                <w:lang w:val="es-CO"/>
-              </w:rPr>
-              <w:t>m:Languages</w:t>
-            </w:r>
-            <w:proofErr w:type="spellEnd"/>
-            <w:r>
-              <w:rPr>
-                <w:rFonts w:ascii="Times New Roman" w:hAnsi="Times New Roman" w:cs="Times New Roman"/>
-                <w:sz w:val="24"/>
-                <w:szCs w:val="24"/>
-                <w:lang w:val="es-CO"/>
-              </w:rPr>
-              <w:t>&gt;</w:t>
+              <w:t xml:space="preserve">            &lt;m:Languages&gt;&lt;/m:Languages&gt;</w:t>
             </w:r>
           </w:p>
           <w:p>
@@ -5972,29 +4803,7 @@
                 <w:szCs w:val="24"/>
                 <w:lang w:val="es-CO"/>
               </w:rPr>
-              <w:t xml:space="preserve">         &lt;/</w:t>
-            </w:r>
-            <w:proofErr w:type="spellStart"/>
-            <w:proofErr w:type="gramStart"/>
-            <w:r>
-              <w:rPr>
-                <w:rFonts w:ascii="Times New Roman" w:hAnsi="Times New Roman" w:cs="Times New Roman"/>
-                <w:sz w:val="24"/>
-                <w:szCs w:val="24"/>
-                <w:lang w:val="es-CO"/>
-              </w:rPr>
-              <w:t>m:FullCountryInfoResult</w:t>
-            </w:r>
-            <w:proofErr w:type="spellEnd"/>
-            <w:proofErr w:type="gramEnd"/>
-            <w:r>
-              <w:rPr>
-                <w:rFonts w:ascii="Times New Roman" w:hAnsi="Times New Roman" w:cs="Times New Roman"/>
-                <w:sz w:val="24"/>
-                <w:szCs w:val="24"/>
-                <w:lang w:val="es-CO"/>
-              </w:rPr>
-              <w:t>&gt;</w:t>
+              <w:t xml:space="preserve">         &lt;/m:FullCountryInfoResult&gt;</w:t>
             </w:r>
           </w:p>
           <w:p>
@@ -6016,29 +4825,7 @@
                 <w:szCs w:val="24"/>
                 <w:lang w:val="es-CO"/>
               </w:rPr>
-              <w:t xml:space="preserve">      &lt;/</w:t>
-            </w:r>
-            <w:proofErr w:type="spellStart"/>
-            <w:proofErr w:type="gramStart"/>
-            <w:r>
-              <w:rPr>
-                <w:rFonts w:ascii="Times New Roman" w:hAnsi="Times New Roman" w:cs="Times New Roman"/>
-                <w:sz w:val="24"/>
-                <w:szCs w:val="24"/>
-                <w:lang w:val="es-CO"/>
-              </w:rPr>
-              <w:t>m:FullCountryInfoResponse</w:t>
-            </w:r>
-            <w:proofErr w:type="spellEnd"/>
-            <w:proofErr w:type="gramEnd"/>
-            <w:r>
-              <w:rPr>
-                <w:rFonts w:ascii="Times New Roman" w:hAnsi="Times New Roman" w:cs="Times New Roman"/>
-                <w:sz w:val="24"/>
-                <w:szCs w:val="24"/>
-                <w:lang w:val="es-CO"/>
-              </w:rPr>
-              <w:t>&gt;</w:t>
+              <w:t xml:space="preserve">      &lt;/m:FullCountryInfoResponse&gt;</w:t>
             </w:r>
           </w:p>
           <w:p>
@@ -6060,29 +4847,7 @@
                 <w:szCs w:val="24"/>
                 <w:lang w:val="es-CO"/>
               </w:rPr>
-              <w:t xml:space="preserve">   &lt;/</w:t>
-            </w:r>
-            <w:proofErr w:type="spellStart"/>
-            <w:proofErr w:type="gramStart"/>
-            <w:r>
-              <w:rPr>
-                <w:rFonts w:ascii="Times New Roman" w:hAnsi="Times New Roman" w:cs="Times New Roman"/>
-                <w:sz w:val="24"/>
-                <w:szCs w:val="24"/>
-                <w:lang w:val="es-CO"/>
-              </w:rPr>
-              <w:t>soap:Body</w:t>
-            </w:r>
-            <w:proofErr w:type="spellEnd"/>
-            <w:proofErr w:type="gramEnd"/>
-            <w:r>
-              <w:rPr>
-                <w:rFonts w:ascii="Times New Roman" w:hAnsi="Times New Roman" w:cs="Times New Roman"/>
-                <w:sz w:val="24"/>
-                <w:szCs w:val="24"/>
-                <w:lang w:val="es-CO"/>
-              </w:rPr>
-              <w:t>&gt;</w:t>
+              <w:t xml:space="preserve">   &lt;/soap:Body&gt;</w:t>
             </w:r>
             <w:r>
               <w:rPr>
@@ -6145,40 +4910,17 @@
               </w:rPr>
               <w:t xml:space="preserve">.1_CA: </w:t>
             </w:r>
-            <w:proofErr w:type="spellStart"/>
             <w:r>
               <w:t>V</w:t>
             </w:r>
             <w:r>
-              <w:t>erificar</w:t>
-            </w:r>
-            <w:proofErr w:type="spellEnd"/>
-            <w:r>
-              <w:t xml:space="preserve"> que al </w:t>
-            </w:r>
-            <w:proofErr w:type="spellStart"/>
-            <w:r>
-              <w:t>realizar</w:t>
-            </w:r>
-            <w:proofErr w:type="spellEnd"/>
-            <w:r>
-              <w:t xml:space="preserve"> una consulta con </w:t>
-            </w:r>
-            <w:proofErr w:type="spellStart"/>
-            <w:r>
-              <w:t>el</w:t>
-            </w:r>
-            <w:proofErr w:type="spellEnd"/>
-            <w:r>
-              <w:t xml:space="preserve"> </w:t>
-            </w:r>
-            <w:proofErr w:type="spellStart"/>
-            <w:r>
-              <w:t>código</w:t>
-            </w:r>
-            <w:proofErr w:type="spellEnd"/>
-            <w:r>
-              <w:t xml:space="preserve"> ISO </w:t>
+              <w:t xml:space="preserve">erificar que al realizar una consulta </w:t>
+            </w:r>
+            <w:r>
+              <w:t xml:space="preserve">al servicio FullCountryInfo con el código </w:t>
+            </w:r>
+            <w:r>
+              <w:t xml:space="preserve">ISO </w:t>
             </w:r>
             <w:r>
               <w:rPr>
@@ -6189,26 +4931,14 @@
               <w:t>CO</w:t>
             </w:r>
             <w:r>
-              <w:t xml:space="preserve">, debe </w:t>
-            </w:r>
-            <w:proofErr w:type="spellStart"/>
-            <w:r>
-              <w:t>retornar</w:t>
-            </w:r>
-            <w:proofErr w:type="spellEnd"/>
-            <w:r>
-              <w:t xml:space="preserve"> </w:t>
-            </w:r>
-            <w:r>
-              <w:t xml:space="preserve">en </w:t>
-            </w:r>
-            <w:proofErr w:type="spellStart"/>
-            <w:r>
-              <w:t>el</w:t>
-            </w:r>
-            <w:proofErr w:type="spellEnd"/>
-            <w:r>
-              <w:t xml:space="preserve"> body de la respuesta</w:t>
+              <w:t xml:space="preserve">, debe retornar </w:t>
+            </w:r>
+            <w:r>
+              <w:t xml:space="preserve">en el </w:t>
+            </w:r>
+            <w:r>
+              <w:lastRenderedPageBreak/>
+              <w:t>body de la respuesta</w:t>
             </w:r>
           </w:p>
           <w:p>
@@ -6223,154 +4953,49 @@
                 <w:b/>
                 <w:bCs/>
               </w:rPr>
-              <w:lastRenderedPageBreak/>
-              <w:t>&lt;</w:t>
-            </w:r>
-            <w:proofErr w:type="spellStart"/>
-            <w:proofErr w:type="gramStart"/>
+              <w:t>&lt;m:sName&gt;Colombia&lt;/m:sName&gt;</w:t>
+            </w:r>
             <w:r>
               <w:rPr>
                 <w:b/>
                 <w:bCs/>
               </w:rPr>
-              <w:t>m:sName</w:t>
-            </w:r>
-            <w:proofErr w:type="spellEnd"/>
-            <w:proofErr w:type="gramEnd"/>
+              <w:cr/>
+            </w:r>
+          </w:p>
+          <w:p>
             <w:r>
               <w:rPr>
                 <w:b/>
                 <w:bCs/>
               </w:rPr>
-              <w:t>&gt;Colombia&lt;/</w:t>
-            </w:r>
-            <w:proofErr w:type="spellStart"/>
+              <w:t xml:space="preserve">1.2_CA: </w:t>
+            </w:r>
+            <w:r>
+              <w:t>Verificar</w:t>
+            </w:r>
+            <w:r>
+              <w:t xml:space="preserve"> que al </w:t>
+            </w:r>
+            <w:r>
+              <w:t>realizar una consulta al servicio fullCountryInfo con un</w:t>
+            </w:r>
+            <w:r>
+              <w:t xml:space="preserve"> código invalido debe retornar dentro del body lo siguiente:</w:t>
+            </w:r>
             <w:r>
               <w:rPr>
                 <w:b/>
                 <w:bCs/>
               </w:rPr>
-              <w:t>m:sName</w:t>
-            </w:r>
-            <w:proofErr w:type="spellEnd"/>
+              <w:t xml:space="preserve"> </w:t>
+            </w:r>
             <w:r>
               <w:rPr>
                 <w:b/>
                 <w:bCs/>
               </w:rPr>
-              <w:t>&gt;</w:t>
-            </w:r>
-            <w:r>
-              <w:rPr>
-                <w:b/>
-                <w:bCs/>
-              </w:rPr>
-              <w:cr/>
-            </w:r>
-          </w:p>
-          <w:p>
-            <w:r>
-              <w:rPr>
-                <w:b/>
-                <w:bCs/>
-              </w:rPr>
-              <w:t xml:space="preserve">1.2_CA: </w:t>
-            </w:r>
-            <w:proofErr w:type="spellStart"/>
-            <w:r>
-              <w:t>Verificar</w:t>
-            </w:r>
-            <w:proofErr w:type="spellEnd"/>
-            <w:r>
-              <w:t xml:space="preserve"> que al </w:t>
-            </w:r>
-            <w:proofErr w:type="spellStart"/>
-            <w:r>
-              <w:t>escribir</w:t>
-            </w:r>
-            <w:proofErr w:type="spellEnd"/>
-            <w:r>
-              <w:t xml:space="preserve"> un </w:t>
-            </w:r>
-            <w:proofErr w:type="spellStart"/>
-            <w:r>
-              <w:t>código</w:t>
-            </w:r>
-            <w:proofErr w:type="spellEnd"/>
-            <w:r>
-              <w:t xml:space="preserve"> </w:t>
-            </w:r>
-            <w:proofErr w:type="spellStart"/>
-            <w:r>
-              <w:t>invalido</w:t>
-            </w:r>
-            <w:proofErr w:type="spellEnd"/>
-            <w:r>
-              <w:t xml:space="preserve"> debe </w:t>
-            </w:r>
-            <w:proofErr w:type="spellStart"/>
-            <w:r>
-              <w:t>retornar</w:t>
-            </w:r>
-            <w:proofErr w:type="spellEnd"/>
-            <w:r>
-              <w:t xml:space="preserve"> dentro del body lo </w:t>
-            </w:r>
-            <w:proofErr w:type="spellStart"/>
-            <w:r>
-              <w:t>siguiente</w:t>
-            </w:r>
-            <w:proofErr w:type="spellEnd"/>
-            <w:r>
-              <w:t>:</w:t>
-            </w:r>
-            <w:r>
-              <w:rPr>
-                <w:b/>
-                <w:bCs/>
-              </w:rPr>
-              <w:t xml:space="preserve"> </w:t>
-            </w:r>
-            <w:r>
-              <w:rPr>
-                <w:b/>
-                <w:bCs/>
-              </w:rPr>
-              <w:t>&lt;</w:t>
-            </w:r>
-            <w:proofErr w:type="spellStart"/>
-            <w:proofErr w:type="gramStart"/>
-            <w:r>
-              <w:rPr>
-                <w:b/>
-                <w:bCs/>
-              </w:rPr>
-              <w:t>m:sName</w:t>
-            </w:r>
-            <w:proofErr w:type="spellEnd"/>
-            <w:proofErr w:type="gramEnd"/>
-            <w:r>
-              <w:rPr>
-                <w:b/>
-                <w:bCs/>
-              </w:rPr>
-              <w:t>&gt;Country not found in the database&lt;/</w:t>
-            </w:r>
-            <w:proofErr w:type="spellStart"/>
-            <w:r>
-              <w:rPr>
-                <w:b/>
-                <w:bCs/>
-              </w:rPr>
-              <w:t>m:sName</w:t>
-            </w:r>
-            <w:proofErr w:type="spellEnd"/>
-            <w:r>
-              <w:rPr>
-                <w:b/>
-                <w:bCs/>
-              </w:rPr>
-              <w:t>&gt;</w:t>
+              <w:t>&lt;m:sName&gt;Country not found in the database&lt;/m:sName&gt;</w:t>
             </w:r>
             <w:r>
               <w:rPr>
@@ -6577,7 +5202,6 @@
         </w:rPr>
         <w:t xml:space="preserve">El Reporte automático de pruebas se obtendrá a través de </w:t>
       </w:r>
-      <w:proofErr w:type="spellStart"/>
       <w:r>
         <w:rPr>
           <w:rFonts w:ascii="Times New Roman" w:hAnsi="Times New Roman" w:cs="Times New Roman"/>
@@ -6587,7 +5211,6 @@
         </w:rPr>
         <w:t>SerenityBDD</w:t>
       </w:r>
-      <w:proofErr w:type="spellEnd"/>
       <w:r>
         <w:rPr>
           <w:rFonts w:ascii="Times New Roman" w:hAnsi="Times New Roman" w:cs="Times New Roman"/>

</xml_diff>